<commit_message>
Fixed bad link in simon-5502-12-directions
</commit_message>
<xml_diff>
--- a/biostats-2/11/results/simon-5502-11-solution.docx
+++ b/biostats-2/11/results/simon-5502-11-solution.docx
@@ -503,14 +503,408 @@
         <w:t xml:space="preserve">Select the pain variables (those ending in VAS) and pivot the data to a wider format. Include a glimpse of the original data and the pivoted data to show that the restructuring was done properly. The original dataset should have 10 rows and 4 columns (after removing the range of motion measurements). The restructured dataset should have 30 rows and 3 columns.</w:t>
       </w:r>
     </w:p>
+    <w:p>
+      <w:pPr>
+        <w:pStyle w:val="SourceCode"/>
+      </w:pPr>
+      <w:r>
+        <w:rPr>
+          <w:rStyle w:val="NormalTok"/>
+        </w:rPr>
+        <w:t xml:space="preserve">oa </w:t>
+      </w:r>
+      <w:r>
+        <w:rPr>
+          <w:rStyle w:val="SpecialCharTok"/>
+        </w:rPr>
+        <w:t xml:space="preserve">|&gt;</w:t>
+      </w:r>
+      <w:r>
+        <w:br/>
+      </w:r>
+      <w:r>
+        <w:rPr>
+          <w:rStyle w:val="NormalTok"/>
+        </w:rPr>
+        <w:t xml:space="preserve">  </w:t>
+      </w:r>
+      <w:r>
+        <w:rPr>
+          <w:rStyle w:val="FunctionTok"/>
+        </w:rPr>
+        <w:t xml:space="preserve">select</w:t>
+      </w:r>
+      <w:r>
+        <w:rPr>
+          <w:rStyle w:val="NormalTok"/>
+        </w:rPr>
+        <w:t xml:space="preserve">(</w:t>
+      </w:r>
+      <w:r>
+        <w:br/>
+      </w:r>
+      <w:r>
+        <w:rPr>
+          <w:rStyle w:val="NormalTok"/>
+        </w:rPr>
+        <w:t xml:space="preserve">    Subject,</w:t>
+      </w:r>
+      <w:r>
+        <w:br/>
+      </w:r>
+      <w:r>
+        <w:rPr>
+          <w:rStyle w:val="NormalTok"/>
+        </w:rPr>
+        <w:t xml:space="preserve">    NoVAS,</w:t>
+      </w:r>
+      <w:r>
+        <w:br/>
+      </w:r>
+      <w:r>
+        <w:rPr>
+          <w:rStyle w:val="NormalTok"/>
+        </w:rPr>
+        <w:t xml:space="preserve">    TENSVAS,</w:t>
+      </w:r>
+      <w:r>
+        <w:br/>
+      </w:r>
+      <w:r>
+        <w:rPr>
+          <w:rStyle w:val="NormalTok"/>
+        </w:rPr>
+        <w:t xml:space="preserve">    SWDVAS) </w:t>
+      </w:r>
+      <w:r>
+        <w:rPr>
+          <w:rStyle w:val="SpecialCharTok"/>
+        </w:rPr>
+        <w:t xml:space="preserve">|&gt;</w:t>
+      </w:r>
+      <w:r>
+        <w:br/>
+      </w:r>
+      <w:r>
+        <w:rPr>
+          <w:rStyle w:val="NormalTok"/>
+        </w:rPr>
+        <w:t xml:space="preserve">  </w:t>
+      </w:r>
+      <w:r>
+        <w:rPr>
+          <w:rStyle w:val="FunctionTok"/>
+        </w:rPr>
+        <w:t xml:space="preserve">rename</w:t>
+      </w:r>
+      <w:r>
+        <w:rPr>
+          <w:rStyle w:val="NormalTok"/>
+        </w:rPr>
+        <w:t xml:space="preserve">(</w:t>
+      </w:r>
+      <w:r>
+        <w:br/>
+      </w:r>
+      <w:r>
+        <w:rPr>
+          <w:rStyle w:val="NormalTok"/>
+        </w:rPr>
+        <w:t xml:space="preserve">    </w:t>
+      </w:r>
+      <w:r>
+        <w:rPr>
+          <w:rStyle w:val="AttributeTok"/>
+        </w:rPr>
+        <w:t xml:space="preserve">no=</w:t>
+      </w:r>
+      <w:r>
+        <w:rPr>
+          <w:rStyle w:val="NormalTok"/>
+        </w:rPr>
+        <w:t xml:space="preserve">NoVAS,</w:t>
+      </w:r>
+      <w:r>
+        <w:br/>
+      </w:r>
+      <w:r>
+        <w:rPr>
+          <w:rStyle w:val="NormalTok"/>
+        </w:rPr>
+        <w:t xml:space="preserve">    </w:t>
+      </w:r>
+      <w:r>
+        <w:rPr>
+          <w:rStyle w:val="AttributeTok"/>
+        </w:rPr>
+        <w:t xml:space="preserve">tens=</w:t>
+      </w:r>
+      <w:r>
+        <w:rPr>
+          <w:rStyle w:val="NormalTok"/>
+        </w:rPr>
+        <w:t xml:space="preserve">TENSVAS,</w:t>
+      </w:r>
+      <w:r>
+        <w:br/>
+      </w:r>
+      <w:r>
+        <w:rPr>
+          <w:rStyle w:val="NormalTok"/>
+        </w:rPr>
+        <w:t xml:space="preserve">    </w:t>
+      </w:r>
+      <w:r>
+        <w:rPr>
+          <w:rStyle w:val="AttributeTok"/>
+        </w:rPr>
+        <w:t xml:space="preserve">swd=</w:t>
+      </w:r>
+      <w:r>
+        <w:rPr>
+          <w:rStyle w:val="NormalTok"/>
+        </w:rPr>
+        <w:t xml:space="preserve">SWDVAS) </w:t>
+      </w:r>
+      <w:r>
+        <w:rPr>
+          <w:rStyle w:val="OtherTok"/>
+        </w:rPr>
+        <w:t xml:space="preserve">-&gt;</w:t>
+      </w:r>
+      <w:r>
+        <w:rPr>
+          <w:rStyle w:val="NormalTok"/>
+        </w:rPr>
+        <w:t xml:space="preserve"> oa_1</w:t>
+      </w:r>
+    </w:p>
+    <w:p>
+      <w:pPr>
+        <w:pStyle w:val="SourceCode"/>
+      </w:pPr>
+      <w:r>
+        <w:rPr>
+          <w:rStyle w:val="NormalTok"/>
+        </w:rPr>
+        <w:t xml:space="preserve">oa_1 </w:t>
+      </w:r>
+      <w:r>
+        <w:rPr>
+          <w:rStyle w:val="SpecialCharTok"/>
+        </w:rPr>
+        <w:t xml:space="preserve">|&gt;</w:t>
+      </w:r>
+      <w:r>
+        <w:br/>
+      </w:r>
+      <w:r>
+        <w:rPr>
+          <w:rStyle w:val="NormalTok"/>
+        </w:rPr>
+        <w:t xml:space="preserve">  </w:t>
+      </w:r>
+      <w:r>
+        <w:rPr>
+          <w:rStyle w:val="FunctionTok"/>
+        </w:rPr>
+        <w:t xml:space="preserve">pivot_longer</w:t>
+      </w:r>
+      <w:r>
+        <w:rPr>
+          <w:rStyle w:val="NormalTok"/>
+        </w:rPr>
+        <w:t xml:space="preserve">(</w:t>
+      </w:r>
+      <w:r>
+        <w:br/>
+      </w:r>
+      <w:r>
+        <w:rPr>
+          <w:rStyle w:val="NormalTok"/>
+        </w:rPr>
+        <w:t xml:space="preserve">    </w:t>
+      </w:r>
+      <w:r>
+        <w:rPr>
+          <w:rStyle w:val="AttributeTok"/>
+        </w:rPr>
+        <w:t xml:space="preserve">cols=</w:t>
+      </w:r>
+      <w:r>
+        <w:rPr>
+          <w:rStyle w:val="NormalTok"/>
+        </w:rPr>
+        <w:t xml:space="preserve">no</w:t>
+      </w:r>
+      <w:r>
+        <w:rPr>
+          <w:rStyle w:val="SpecialCharTok"/>
+        </w:rPr>
+        <w:t xml:space="preserve">:</w:t>
+      </w:r>
+      <w:r>
+        <w:rPr>
+          <w:rStyle w:val="NormalTok"/>
+        </w:rPr>
+        <w:t xml:space="preserve">swd,</w:t>
+      </w:r>
+      <w:r>
+        <w:br/>
+      </w:r>
+      <w:r>
+        <w:rPr>
+          <w:rStyle w:val="NormalTok"/>
+        </w:rPr>
+        <w:t xml:space="preserve">    </w:t>
+      </w:r>
+      <w:r>
+        <w:rPr>
+          <w:rStyle w:val="AttributeTok"/>
+        </w:rPr>
+        <w:t xml:space="preserve">names_to=</w:t>
+      </w:r>
+      <w:r>
+        <w:rPr>
+          <w:rStyle w:val="StringTok"/>
+        </w:rPr>
+        <w:t xml:space="preserve">"treatment"</w:t>
+      </w:r>
+      <w:r>
+        <w:rPr>
+          <w:rStyle w:val="NormalTok"/>
+        </w:rPr>
+        <w:t xml:space="preserve">,</w:t>
+      </w:r>
+      <w:r>
+        <w:br/>
+      </w:r>
+      <w:r>
+        <w:rPr>
+          <w:rStyle w:val="NormalTok"/>
+        </w:rPr>
+        <w:t xml:space="preserve">    </w:t>
+      </w:r>
+      <w:r>
+        <w:rPr>
+          <w:rStyle w:val="AttributeTok"/>
+        </w:rPr>
+        <w:t xml:space="preserve">values_to=</w:t>
+      </w:r>
+      <w:r>
+        <w:rPr>
+          <w:rStyle w:val="StringTok"/>
+        </w:rPr>
+        <w:t xml:space="preserve">"vas"</w:t>
+      </w:r>
+      <w:r>
+        <w:rPr>
+          <w:rStyle w:val="NormalTok"/>
+        </w:rPr>
+        <w:t xml:space="preserve">) </w:t>
+      </w:r>
+      <w:r>
+        <w:rPr>
+          <w:rStyle w:val="OtherTok"/>
+        </w:rPr>
+        <w:t xml:space="preserve">-&gt;</w:t>
+      </w:r>
+      <w:r>
+        <w:rPr>
+          <w:rStyle w:val="NormalTok"/>
+        </w:rPr>
+        <w:t xml:space="preserve"> oa_2</w:t>
+      </w:r>
+      <w:r>
+        <w:br/>
+      </w:r>
+      <w:r>
+        <w:br/>
+      </w:r>
+      <w:r>
+        <w:rPr>
+          <w:rStyle w:val="FunctionTok"/>
+        </w:rPr>
+        <w:t xml:space="preserve">glimpse</w:t>
+      </w:r>
+      <w:r>
+        <w:rPr>
+          <w:rStyle w:val="NormalTok"/>
+        </w:rPr>
+        <w:t xml:space="preserve">(oa_2)</w:t>
+      </w:r>
+    </w:p>
+    <w:p>
+      <w:pPr>
+        <w:pStyle w:val="SourceCode"/>
+      </w:pPr>
+      <w:r>
+        <w:rPr>
+          <w:rStyle w:val="VerbatimChar"/>
+        </w:rPr>
+        <w:t xml:space="preserve">Rows: 30</w:t>
+      </w:r>
+      <w:r>
+        <w:br/>
+      </w:r>
+      <w:r>
+        <w:rPr>
+          <w:rStyle w:val="VerbatimChar"/>
+        </w:rPr>
+        <w:t xml:space="preserve">Columns: 3</w:t>
+      </w:r>
+      <w:r>
+        <w:br/>
+      </w:r>
+      <w:r>
+        <w:rPr>
+          <w:rStyle w:val="VerbatimChar"/>
+        </w:rPr>
+        <w:t xml:space="preserve">$ Subject   &lt;dbl&gt; 1, 1, 1, 2, 2, 2, 3, 3, 3, 4, 4, 4, 5, 5, 5, 6, 6, 6, 7, 7, …</w:t>
+      </w:r>
+      <w:r>
+        <w:br/>
+      </w:r>
+      <w:r>
+        <w:rPr>
+          <w:rStyle w:val="VerbatimChar"/>
+        </w:rPr>
+        <w:t xml:space="preserve">$ treatment &lt;chr&gt; "no", "tens", "swd", "no", "tens", "swd", "no", "tens", "swd…</w:t>
+      </w:r>
+      <w:r>
+        <w:br/>
+      </w:r>
+      <w:r>
+        <w:rPr>
+          <w:rStyle w:val="VerbatimChar"/>
+        </w:rPr>
+        <w:t xml:space="preserve">$ vas       &lt;dbl&gt; 5.3, 3.8, 7.0, 2.0, 7.3, 1.6, 1.1, 3.6, 2.4, 6.3, 4.0, 0.8, …</w:t>
+      </w:r>
+    </w:p>
     <w:bookmarkEnd w:id="24"/>
-    <w:bookmarkStart w:id="25" w:name="create-subset-for-vas"/>
+    <w:bookmarkStart w:id="25" w:name="question-1"/>
     <w:p>
       <w:pPr>
         <w:pStyle w:val="Heading2"/>
       </w:pPr>
       <w:r>
-        <w:t xml:space="preserve">Create subset for VAS</w:t>
+        <w:t xml:space="preserve">Question 1</w:t>
+      </w:r>
+    </w:p>
+    <w:p>
+      <w:pPr>
+        <w:pStyle w:val="FirstParagraph"/>
+      </w:pPr>
+      <w:r>
+        <w:t xml:space="preserve">You will not be graded on this, but get in the habit of drawing a few graphs and computing a few statistics that will help you better understand the dataset you are working with. Only examine variables that will be part of the further analyses.</w:t>
+      </w:r>
+    </w:p>
+    <w:p>
+      <w:pPr>
+        <w:pStyle w:val="BodyText"/>
+      </w:pPr>
+      <w:r>
+        <w:t xml:space="preserve">It would also be fine to wait until after restructuring to calculate descriptive statistics.</w:t>
       </w:r>
     </w:p>
     <w:p>
@@ -521,7 +915,7 @@
         <w:rPr>
           <w:rStyle w:val="NormalTok"/>
         </w:rPr>
-        <w:t xml:space="preserve">oa </w:t>
+        <w:t xml:space="preserve">oa_2 </w:t>
       </w:r>
       <w:r>
         <w:rPr>
@@ -542,7 +936,34 @@
         <w:rPr>
           <w:rStyle w:val="FunctionTok"/>
         </w:rPr>
-        <w:t xml:space="preserve">select</w:t>
+        <w:t xml:space="preserve">group_by</w:t>
+      </w:r>
+      <w:r>
+        <w:rPr>
+          <w:rStyle w:val="NormalTok"/>
+        </w:rPr>
+        <w:t xml:space="preserve">(treatment) </w:t>
+      </w:r>
+      <w:r>
+        <w:rPr>
+          <w:rStyle w:val="SpecialCharTok"/>
+        </w:rPr>
+        <w:t xml:space="preserve">|&gt;</w:t>
+      </w:r>
+      <w:r>
+        <w:br/>
+      </w:r>
+      <w:r>
+        <w:rPr>
+          <w:rStyle w:val="NormalTok"/>
+        </w:rPr>
+        <w:t xml:space="preserve">  </w:t>
+      </w:r>
+      <w:r>
+        <w:rPr>
+          <w:rStyle w:val="FunctionTok"/>
+        </w:rPr>
+        <w:t xml:space="preserve">summarize</w:t>
       </w:r>
       <w:r>
         <w:rPr>
@@ -557,61 +978,25 @@
         <w:rPr>
           <w:rStyle w:val="NormalTok"/>
         </w:rPr>
-        <w:t xml:space="preserve">    Subject,</w:t>
-      </w:r>
-      <w:r>
-        <w:br/>
-      </w:r>
-      <w:r>
-        <w:rPr>
-          <w:rStyle w:val="NormalTok"/>
-        </w:rPr>
-        <w:t xml:space="preserve">    NoVAS,</w:t>
-      </w:r>
-      <w:r>
-        <w:br/>
-      </w:r>
-      <w:r>
-        <w:rPr>
-          <w:rStyle w:val="NormalTok"/>
-        </w:rPr>
-        <w:t xml:space="preserve">    TENSVAS,</w:t>
-      </w:r>
-      <w:r>
-        <w:br/>
-      </w:r>
-      <w:r>
-        <w:rPr>
-          <w:rStyle w:val="NormalTok"/>
-        </w:rPr>
-        <w:t xml:space="preserve">    SWDVAS) </w:t>
-      </w:r>
-      <w:r>
-        <w:rPr>
-          <w:rStyle w:val="SpecialCharTok"/>
-        </w:rPr>
-        <w:t xml:space="preserve">|&gt;</w:t>
-      </w:r>
-      <w:r>
-        <w:br/>
-      </w:r>
-      <w:r>
-        <w:rPr>
-          <w:rStyle w:val="NormalTok"/>
-        </w:rPr>
-        <w:t xml:space="preserve">  </w:t>
+        <w:t xml:space="preserve">    </w:t>
+      </w:r>
+      <w:r>
+        <w:rPr>
+          <w:rStyle w:val="AttributeTok"/>
+        </w:rPr>
+        <w:t xml:space="preserve">vas_mean=</w:t>
       </w:r>
       <w:r>
         <w:rPr>
           <w:rStyle w:val="FunctionTok"/>
         </w:rPr>
-        <w:t xml:space="preserve">rename</w:t>
-      </w:r>
-      <w:r>
-        <w:rPr>
-          <w:rStyle w:val="NormalTok"/>
-        </w:rPr>
-        <w:t xml:space="preserve">(</w:t>
+        <w:t xml:space="preserve">mean</w:t>
+      </w:r>
+      <w:r>
+        <w:rPr>
+          <w:rStyle w:val="NormalTok"/>
+        </w:rPr>
+        <w:t xml:space="preserve">(vas),</w:t>
       </w:r>
       <w:r>
         <w:br/>
@@ -626,55 +1011,19 @@
         <w:rPr>
           <w:rStyle w:val="AttributeTok"/>
         </w:rPr>
-        <w:t xml:space="preserve">no=</w:t>
-      </w:r>
-      <w:r>
-        <w:rPr>
-          <w:rStyle w:val="NormalTok"/>
-        </w:rPr>
-        <w:t xml:space="preserve">NoVAS,</w:t>
-      </w:r>
-      <w:r>
-        <w:br/>
-      </w:r>
-      <w:r>
-        <w:rPr>
-          <w:rStyle w:val="NormalTok"/>
-        </w:rPr>
-        <w:t xml:space="preserve">    </w:t>
-      </w:r>
-      <w:r>
-        <w:rPr>
-          <w:rStyle w:val="AttributeTok"/>
-        </w:rPr>
-        <w:t xml:space="preserve">tens=</w:t>
-      </w:r>
-      <w:r>
-        <w:rPr>
-          <w:rStyle w:val="NormalTok"/>
-        </w:rPr>
-        <w:t xml:space="preserve">TENSVAS,</w:t>
-      </w:r>
-      <w:r>
-        <w:br/>
-      </w:r>
-      <w:r>
-        <w:rPr>
-          <w:rStyle w:val="NormalTok"/>
-        </w:rPr>
-        <w:t xml:space="preserve">    </w:t>
-      </w:r>
-      <w:r>
-        <w:rPr>
-          <w:rStyle w:val="AttributeTok"/>
-        </w:rPr>
-        <w:t xml:space="preserve">swd=</w:t>
-      </w:r>
-      <w:r>
-        <w:rPr>
-          <w:rStyle w:val="NormalTok"/>
-        </w:rPr>
-        <w:t xml:space="preserve">SWDVAS) </w:t>
+        <w:t xml:space="preserve">vas_sd=</w:t>
+      </w:r>
+      <w:r>
+        <w:rPr>
+          <w:rStyle w:val="FunctionTok"/>
+        </w:rPr>
+        <w:t xml:space="preserve">sd</w:t>
+      </w:r>
+      <w:r>
+        <w:rPr>
+          <w:rStyle w:val="NormalTok"/>
+        </w:rPr>
+        <w:t xml:space="preserve">(vas)) </w:t>
       </w:r>
       <w:r>
         <w:rPr>
@@ -686,229 +1035,85 @@
         <w:rPr>
           <w:rStyle w:val="NormalTok"/>
         </w:rPr>
-        <w:t xml:space="preserve"> oa_1</w:t>
+        <w:t xml:space="preserve"> oa_means</w:t>
+      </w:r>
+      <w:r>
+        <w:br/>
+      </w:r>
+      <w:r>
+        <w:br/>
+      </w:r>
+      <w:r>
+        <w:rPr>
+          <w:rStyle w:val="NormalTok"/>
+        </w:rPr>
+        <w:t xml:space="preserve">oa_means</w:t>
+      </w:r>
+    </w:p>
+    <w:p>
+      <w:pPr>
+        <w:pStyle w:val="SourceCode"/>
+      </w:pPr>
+      <w:r>
+        <w:rPr>
+          <w:rStyle w:val="VerbatimChar"/>
+        </w:rPr>
+        <w:t xml:space="preserve"># A tibble: 3 × 3</w:t>
+      </w:r>
+      <w:r>
+        <w:br/>
+      </w:r>
+      <w:r>
+        <w:rPr>
+          <w:rStyle w:val="VerbatimChar"/>
+        </w:rPr>
+        <w:t xml:space="preserve">  treatment vas_mean vas_sd</w:t>
+      </w:r>
+      <w:r>
+        <w:br/>
+      </w:r>
+      <w:r>
+        <w:rPr>
+          <w:rStyle w:val="VerbatimChar"/>
+        </w:rPr>
+        <w:t xml:space="preserve">  &lt;chr&gt;        &lt;dbl&gt;  &lt;dbl&gt;</w:t>
+      </w:r>
+      <w:r>
+        <w:br/>
+      </w:r>
+      <w:r>
+        <w:rPr>
+          <w:rStyle w:val="VerbatimChar"/>
+        </w:rPr>
+        <w:t xml:space="preserve">1 no            3.51   2.10</w:t>
+      </w:r>
+      <w:r>
+        <w:br/>
+      </w:r>
+      <w:r>
+        <w:rPr>
+          <w:rStyle w:val="VerbatimChar"/>
+        </w:rPr>
+        <w:t xml:space="preserve">2 swd           3.36   2.49</w:t>
+      </w:r>
+      <w:r>
+        <w:br/>
+      </w:r>
+      <w:r>
+        <w:rPr>
+          <w:rStyle w:val="VerbatimChar"/>
+        </w:rPr>
+        <w:t xml:space="preserve">3 tens          4.94   1.84</w:t>
       </w:r>
     </w:p>
     <w:bookmarkEnd w:id="25"/>
-    <w:bookmarkStart w:id="26" w:name="restructure-into-long-format"/>
+    <w:bookmarkStart w:id="29" w:name="question-3"/>
     <w:p>
       <w:pPr>
         <w:pStyle w:val="Heading2"/>
       </w:pPr>
       <w:r>
-        <w:t xml:space="preserve">Restructure into long format</w:t>
-      </w:r>
-    </w:p>
-    <w:p>
-      <w:pPr>
-        <w:pStyle w:val="SourceCode"/>
-      </w:pPr>
-      <w:r>
-        <w:rPr>
-          <w:rStyle w:val="NormalTok"/>
-        </w:rPr>
-        <w:t xml:space="preserve">oa_1 </w:t>
-      </w:r>
-      <w:r>
-        <w:rPr>
-          <w:rStyle w:val="SpecialCharTok"/>
-        </w:rPr>
-        <w:t xml:space="preserve">|&gt;</w:t>
-      </w:r>
-      <w:r>
-        <w:br/>
-      </w:r>
-      <w:r>
-        <w:rPr>
-          <w:rStyle w:val="NormalTok"/>
-        </w:rPr>
-        <w:t xml:space="preserve">  </w:t>
-      </w:r>
-      <w:r>
-        <w:rPr>
-          <w:rStyle w:val="FunctionTok"/>
-        </w:rPr>
-        <w:t xml:space="preserve">pivot_longer</w:t>
-      </w:r>
-      <w:r>
-        <w:rPr>
-          <w:rStyle w:val="NormalTok"/>
-        </w:rPr>
-        <w:t xml:space="preserve">(</w:t>
-      </w:r>
-      <w:r>
-        <w:br/>
-      </w:r>
-      <w:r>
-        <w:rPr>
-          <w:rStyle w:val="NormalTok"/>
-        </w:rPr>
-        <w:t xml:space="preserve">    </w:t>
-      </w:r>
-      <w:r>
-        <w:rPr>
-          <w:rStyle w:val="AttributeTok"/>
-        </w:rPr>
-        <w:t xml:space="preserve">cols=</w:t>
-      </w:r>
-      <w:r>
-        <w:rPr>
-          <w:rStyle w:val="NormalTok"/>
-        </w:rPr>
-        <w:t xml:space="preserve">no</w:t>
-      </w:r>
-      <w:r>
-        <w:rPr>
-          <w:rStyle w:val="SpecialCharTok"/>
-        </w:rPr>
-        <w:t xml:space="preserve">:</w:t>
-      </w:r>
-      <w:r>
-        <w:rPr>
-          <w:rStyle w:val="NormalTok"/>
-        </w:rPr>
-        <w:t xml:space="preserve">swd,</w:t>
-      </w:r>
-      <w:r>
-        <w:br/>
-      </w:r>
-      <w:r>
-        <w:rPr>
-          <w:rStyle w:val="NormalTok"/>
-        </w:rPr>
-        <w:t xml:space="preserve">    </w:t>
-      </w:r>
-      <w:r>
-        <w:rPr>
-          <w:rStyle w:val="AttributeTok"/>
-        </w:rPr>
-        <w:t xml:space="preserve">names_to=</w:t>
-      </w:r>
-      <w:r>
-        <w:rPr>
-          <w:rStyle w:val="StringTok"/>
-        </w:rPr>
-        <w:t xml:space="preserve">"treatment"</w:t>
-      </w:r>
-      <w:r>
-        <w:rPr>
-          <w:rStyle w:val="NormalTok"/>
-        </w:rPr>
-        <w:t xml:space="preserve">,</w:t>
-      </w:r>
-      <w:r>
-        <w:br/>
-      </w:r>
-      <w:r>
-        <w:rPr>
-          <w:rStyle w:val="NormalTok"/>
-        </w:rPr>
-        <w:t xml:space="preserve">    </w:t>
-      </w:r>
-      <w:r>
-        <w:rPr>
-          <w:rStyle w:val="AttributeTok"/>
-        </w:rPr>
-        <w:t xml:space="preserve">values_to=</w:t>
-      </w:r>
-      <w:r>
-        <w:rPr>
-          <w:rStyle w:val="StringTok"/>
-        </w:rPr>
-        <w:t xml:space="preserve">"vas"</w:t>
-      </w:r>
-      <w:r>
-        <w:rPr>
-          <w:rStyle w:val="NormalTok"/>
-        </w:rPr>
-        <w:t xml:space="preserve">) </w:t>
-      </w:r>
-      <w:r>
-        <w:rPr>
-          <w:rStyle w:val="OtherTok"/>
-        </w:rPr>
-        <w:t xml:space="preserve">-&gt;</w:t>
-      </w:r>
-      <w:r>
-        <w:rPr>
-          <w:rStyle w:val="NormalTok"/>
-        </w:rPr>
-        <w:t xml:space="preserve"> oa_2</w:t>
-      </w:r>
-      <w:r>
-        <w:br/>
-      </w:r>
-      <w:r>
-        <w:br/>
-      </w:r>
-      <w:r>
-        <w:rPr>
-          <w:rStyle w:val="FunctionTok"/>
-        </w:rPr>
-        <w:t xml:space="preserve">glimpse</w:t>
-      </w:r>
-      <w:r>
-        <w:rPr>
-          <w:rStyle w:val="NormalTok"/>
-        </w:rPr>
-        <w:t xml:space="preserve">(oa_2)</w:t>
-      </w:r>
-    </w:p>
-    <w:p>
-      <w:pPr>
-        <w:pStyle w:val="SourceCode"/>
-      </w:pPr>
-      <w:r>
-        <w:rPr>
-          <w:rStyle w:val="VerbatimChar"/>
-        </w:rPr>
-        <w:t xml:space="preserve">Rows: 30</w:t>
-      </w:r>
-      <w:r>
-        <w:br/>
-      </w:r>
-      <w:r>
-        <w:rPr>
-          <w:rStyle w:val="VerbatimChar"/>
-        </w:rPr>
-        <w:t xml:space="preserve">Columns: 3</w:t>
-      </w:r>
-      <w:r>
-        <w:br/>
-      </w:r>
-      <w:r>
-        <w:rPr>
-          <w:rStyle w:val="VerbatimChar"/>
-        </w:rPr>
-        <w:t xml:space="preserve">$ Subject   &lt;dbl&gt; 1, 1, 1, 2, 2, 2, 3, 3, 3, 4, 4, 4, 5, 5, 5, 6, 6, 6, 7, 7, …</w:t>
-      </w:r>
-      <w:r>
-        <w:br/>
-      </w:r>
-      <w:r>
-        <w:rPr>
-          <w:rStyle w:val="VerbatimChar"/>
-        </w:rPr>
-        <w:t xml:space="preserve">$ treatment &lt;chr&gt; "no", "tens", "swd", "no", "tens", "swd", "no", "tens", "swd…</w:t>
-      </w:r>
-      <w:r>
-        <w:br/>
-      </w:r>
-      <w:r>
-        <w:rPr>
-          <w:rStyle w:val="VerbatimChar"/>
-        </w:rPr>
-        <w:t xml:space="preserve">$ vas       &lt;dbl&gt; 5.3, 3.8, 7.0, 2.0, 7.3, 1.6, 1.1, 3.6, 2.4, 6.3, 4.0, 0.8, …</w:t>
-      </w:r>
-    </w:p>
-    <w:bookmarkEnd w:id="26"/>
-    <w:bookmarkStart w:id="27" w:name="question-1"/>
-    <w:p>
-      <w:pPr>
-        <w:pStyle w:val="Heading2"/>
-      </w:pPr>
-      <w:r>
-        <w:t xml:space="preserve">Question 1</w:t>
+        <w:t xml:space="preserve">Question 3</w:t>
       </w:r>
     </w:p>
     <w:p>
@@ -916,262 +1121,7 @@
         <w:pStyle w:val="FirstParagraph"/>
       </w:pPr>
       <w:r>
-        <w:t xml:space="preserve">You will not be graded on this, but get in the habit of drawing a few graphs and computing a few statistics that will help you better understand the dataset you are working with. Only examine variables that will be part of the further analyses.</w:t>
-      </w:r>
-    </w:p>
-    <w:bookmarkEnd w:id="27"/>
-    <w:bookmarkStart w:id="29" w:name="descriptive-statistics"/>
-    <w:p>
-      <w:pPr>
-        <w:pStyle w:val="Heading2"/>
-      </w:pPr>
-      <w:r>
-        <w:t xml:space="preserve">Descriptive statistics</w:t>
-      </w:r>
-    </w:p>
-    <w:p>
-      <w:pPr>
-        <w:pStyle w:val="SourceCode"/>
-      </w:pPr>
-      <w:r>
-        <w:rPr>
-          <w:rStyle w:val="NormalTok"/>
-        </w:rPr>
-        <w:t xml:space="preserve">oa_2 </w:t>
-      </w:r>
-      <w:r>
-        <w:rPr>
-          <w:rStyle w:val="SpecialCharTok"/>
-        </w:rPr>
-        <w:t xml:space="preserve">|&gt;</w:t>
-      </w:r>
-      <w:r>
-        <w:br/>
-      </w:r>
-      <w:r>
-        <w:rPr>
-          <w:rStyle w:val="NormalTok"/>
-        </w:rPr>
-        <w:t xml:space="preserve">  </w:t>
-      </w:r>
-      <w:r>
-        <w:rPr>
-          <w:rStyle w:val="FunctionTok"/>
-        </w:rPr>
-        <w:t xml:space="preserve">group_by</w:t>
-      </w:r>
-      <w:r>
-        <w:rPr>
-          <w:rStyle w:val="NormalTok"/>
-        </w:rPr>
-        <w:t xml:space="preserve">(treatment) </w:t>
-      </w:r>
-      <w:r>
-        <w:rPr>
-          <w:rStyle w:val="SpecialCharTok"/>
-        </w:rPr>
-        <w:t xml:space="preserve">|&gt;</w:t>
-      </w:r>
-      <w:r>
-        <w:br/>
-      </w:r>
-      <w:r>
-        <w:rPr>
-          <w:rStyle w:val="NormalTok"/>
-        </w:rPr>
-        <w:t xml:space="preserve">  </w:t>
-      </w:r>
-      <w:r>
-        <w:rPr>
-          <w:rStyle w:val="FunctionTok"/>
-        </w:rPr>
-        <w:t xml:space="preserve">summarize</w:t>
-      </w:r>
-      <w:r>
-        <w:rPr>
-          <w:rStyle w:val="NormalTok"/>
-        </w:rPr>
-        <w:t xml:space="preserve">(</w:t>
-      </w:r>
-      <w:r>
-        <w:br/>
-      </w:r>
-      <w:r>
-        <w:rPr>
-          <w:rStyle w:val="NormalTok"/>
-        </w:rPr>
-        <w:t xml:space="preserve">    </w:t>
-      </w:r>
-      <w:r>
-        <w:rPr>
-          <w:rStyle w:val="AttributeTok"/>
-        </w:rPr>
-        <w:t xml:space="preserve">vas_mean=</w:t>
-      </w:r>
-      <w:r>
-        <w:rPr>
-          <w:rStyle w:val="FunctionTok"/>
-        </w:rPr>
-        <w:t xml:space="preserve">mean</w:t>
-      </w:r>
-      <w:r>
-        <w:rPr>
-          <w:rStyle w:val="NormalTok"/>
-        </w:rPr>
-        <w:t xml:space="preserve">(vas),</w:t>
-      </w:r>
-      <w:r>
-        <w:br/>
-      </w:r>
-      <w:r>
-        <w:rPr>
-          <w:rStyle w:val="NormalTok"/>
-        </w:rPr>
-        <w:t xml:space="preserve">    </w:t>
-      </w:r>
-      <w:r>
-        <w:rPr>
-          <w:rStyle w:val="AttributeTok"/>
-        </w:rPr>
-        <w:t xml:space="preserve">vas_sd=</w:t>
-      </w:r>
-      <w:r>
-        <w:rPr>
-          <w:rStyle w:val="FunctionTok"/>
-        </w:rPr>
-        <w:t xml:space="preserve">sd</w:t>
-      </w:r>
-      <w:r>
-        <w:rPr>
-          <w:rStyle w:val="NormalTok"/>
-        </w:rPr>
-        <w:t xml:space="preserve">(vas)) </w:t>
-      </w:r>
-      <w:r>
-        <w:rPr>
-          <w:rStyle w:val="OtherTok"/>
-        </w:rPr>
-        <w:t xml:space="preserve">-&gt;</w:t>
-      </w:r>
-      <w:r>
-        <w:rPr>
-          <w:rStyle w:val="NormalTok"/>
-        </w:rPr>
-        <w:t xml:space="preserve"> oa_means</w:t>
-      </w:r>
-      <w:r>
-        <w:br/>
-      </w:r>
-      <w:r>
-        <w:br/>
-      </w:r>
-      <w:r>
-        <w:rPr>
-          <w:rStyle w:val="NormalTok"/>
-        </w:rPr>
-        <w:t xml:space="preserve">oa_means</w:t>
-      </w:r>
-    </w:p>
-    <w:p>
-      <w:pPr>
-        <w:pStyle w:val="SourceCode"/>
-      </w:pPr>
-      <w:r>
-        <w:rPr>
-          <w:rStyle w:val="VerbatimChar"/>
-        </w:rPr>
-        <w:t xml:space="preserve"># A tibble: 3 × 3</w:t>
-      </w:r>
-      <w:r>
-        <w:br/>
-      </w:r>
-      <w:r>
-        <w:rPr>
-          <w:rStyle w:val="VerbatimChar"/>
-        </w:rPr>
-        <w:t xml:space="preserve">  treatment vas_mean vas_sd</w:t>
-      </w:r>
-      <w:r>
-        <w:br/>
-      </w:r>
-      <w:r>
-        <w:rPr>
-          <w:rStyle w:val="VerbatimChar"/>
-        </w:rPr>
-        <w:t xml:space="preserve">  &lt;chr&gt;        &lt;dbl&gt;  &lt;dbl&gt;</w:t>
-      </w:r>
-      <w:r>
-        <w:br/>
-      </w:r>
-      <w:r>
-        <w:rPr>
-          <w:rStyle w:val="VerbatimChar"/>
-        </w:rPr>
-        <w:t xml:space="preserve">1 no            3.51   2.10</w:t>
-      </w:r>
-      <w:r>
-        <w:br/>
-      </w:r>
-      <w:r>
-        <w:rPr>
-          <w:rStyle w:val="VerbatimChar"/>
-        </w:rPr>
-        <w:t xml:space="preserve">2 swd           3.36   2.49</w:t>
-      </w:r>
-      <w:r>
-        <w:br/>
-      </w:r>
-      <w:r>
-        <w:rPr>
-          <w:rStyle w:val="VerbatimChar"/>
-        </w:rPr>
-        <w:t xml:space="preserve">3 tens          4.94   1.84</w:t>
-      </w:r>
-    </w:p>
-    <w:bookmarkStart w:id="28" w:name="interpretation-of-the-output"/>
-    <w:p>
-      <w:pPr>
-        <w:pStyle w:val="Heading4"/>
-      </w:pPr>
-      <w:r>
-        <w:t xml:space="preserve">Interpretation of the output</w:t>
-      </w:r>
-    </w:p>
-    <w:p>
-      <w:pPr>
-        <w:pStyle w:val="FirstParagraph"/>
-      </w:pPr>
-      <w:r>
-        <w:t xml:space="preserve">You should provide the interpretation here and after other parts of the output.</w:t>
-      </w:r>
-    </w:p>
-    <w:bookmarkEnd w:id="28"/>
-    <w:bookmarkEnd w:id="29"/>
-    <w:bookmarkStart w:id="30" w:name="question-3"/>
-    <w:p>
-      <w:pPr>
-        <w:pStyle w:val="Heading2"/>
-      </w:pPr>
-      <w:r>
-        <w:t xml:space="preserve">Question 3</w:t>
-      </w:r>
-    </w:p>
-    <w:p>
-      <w:pPr>
-        <w:pStyle w:val="FirstParagraph"/>
-      </w:pPr>
-      <w:r>
         <w:t xml:space="preserve">Draw a line graph. Do the data show a consistent pattern (e.g., patients with large values on one measurement tend to have large values on the other measurements)?</w:t>
-      </w:r>
-    </w:p>
-    <w:bookmarkEnd w:id="30"/>
-    <w:bookmarkStart w:id="34" w:name="plot-by-subject"/>
-    <w:p>
-      <w:pPr>
-        <w:pStyle w:val="Heading2"/>
-      </w:pPr>
-      <w:r>
-        <w:t xml:space="preserve">Plot by subject</w:t>
       </w:r>
     </w:p>
     <w:p>
@@ -1497,18 +1447,18 @@
           <wp:inline>
             <wp:extent cx="4620126" cy="3696101"/>
             <wp:effectExtent b="0" l="0" r="0" t="0"/>
-            <wp:docPr descr="" title="" id="32" name="Picture"/>
+            <wp:docPr descr="" title="" id="27" name="Picture"/>
             <a:graphic>
               <a:graphicData uri="http://schemas.openxmlformats.org/drawingml/2006/picture">
                 <pic:pic>
                   <pic:nvPicPr>
-                    <pic:cNvPr descr="simon-5502-11-solution_files/figure-docx/plot-1-1.png" id="33" name="Picture"/>
+                    <pic:cNvPr descr="simon-5502-11-solution_files/figure-docx/plot-1-1.png" id="28" name="Picture"/>
                     <pic:cNvPicPr>
                       <a:picLocks noChangeArrowheads="1" noChangeAspect="1"/>
                     </pic:cNvPicPr>
                   </pic:nvPicPr>
                   <pic:blipFill>
-                    <a:blip r:embed="rId31"/>
+                    <a:blip r:embed="rId26"/>
                     <a:stretch>
                       <a:fillRect/>
                     </a:stretch>
@@ -1535,8 +1485,8 @@
         </w:drawing>
       </w:r>
     </w:p>
-    <w:bookmarkEnd w:id="34"/>
-    <w:bookmarkStart w:id="35" w:name="question-4"/>
+    <w:bookmarkEnd w:id="29"/>
+    <w:bookmarkStart w:id="30" w:name="question-4"/>
     <w:p>
       <w:pPr>
         <w:pStyle w:val="Heading2"/>
@@ -1553,14 +1503,387 @@
         <w:t xml:space="preserve">Fit a mixed model with pain score (vas) as the dependent variable, treatment as the independent variable, and Subject as a random effect. Interpret the fixed effects. Are the t-statistics for TENS and SWD close enough to zero to conclude that there is no effect of the two treatments on pain, compared to the control group?</w:t>
       </w:r>
     </w:p>
-    <w:bookmarkEnd w:id="35"/>
-    <w:bookmarkStart w:id="36" w:name="mixed-model-for-oa"/>
+    <w:p>
+      <w:pPr>
+        <w:pStyle w:val="SourceCode"/>
+      </w:pPr>
+      <w:r>
+        <w:rPr>
+          <w:rStyle w:val="NormalTok"/>
+        </w:rPr>
+        <w:t xml:space="preserve">m1 </w:t>
+      </w:r>
+      <w:r>
+        <w:rPr>
+          <w:rStyle w:val="OtherTok"/>
+        </w:rPr>
+        <w:t xml:space="preserve">&lt;-</w:t>
+      </w:r>
+      <w:r>
+        <w:rPr>
+          <w:rStyle w:val="NormalTok"/>
+        </w:rPr>
+        <w:t xml:space="preserve"> </w:t>
+      </w:r>
+      <w:r>
+        <w:rPr>
+          <w:rStyle w:val="FunctionTok"/>
+        </w:rPr>
+        <w:t xml:space="preserve">lmer</w:t>
+      </w:r>
+      <w:r>
+        <w:rPr>
+          <w:rStyle w:val="NormalTok"/>
+        </w:rPr>
+        <w:t xml:space="preserve">(</w:t>
+      </w:r>
+      <w:r>
+        <w:br/>
+      </w:r>
+      <w:r>
+        <w:rPr>
+          <w:rStyle w:val="NormalTok"/>
+        </w:rPr>
+        <w:t xml:space="preserve">  vas </w:t>
+      </w:r>
+      <w:r>
+        <w:rPr>
+          <w:rStyle w:val="SpecialCharTok"/>
+        </w:rPr>
+        <w:t xml:space="preserve">~</w:t>
+      </w:r>
+      <w:r>
+        <w:rPr>
+          <w:rStyle w:val="NormalTok"/>
+        </w:rPr>
+        <w:t xml:space="preserve"> treatment </w:t>
+      </w:r>
+      <w:r>
+        <w:rPr>
+          <w:rStyle w:val="SpecialCharTok"/>
+        </w:rPr>
+        <w:t xml:space="preserve">+</w:t>
+      </w:r>
+      <w:r>
+        <w:rPr>
+          <w:rStyle w:val="NormalTok"/>
+        </w:rPr>
+        <w:t xml:space="preserve"> (</w:t>
+      </w:r>
+      <w:r>
+        <w:rPr>
+          <w:rStyle w:val="DecValTok"/>
+        </w:rPr>
+        <w:t xml:space="preserve">1</w:t>
+      </w:r>
+      <w:r>
+        <w:rPr>
+          <w:rStyle w:val="NormalTok"/>
+        </w:rPr>
+        <w:t xml:space="preserve"> </w:t>
+      </w:r>
+      <w:r>
+        <w:rPr>
+          <w:rStyle w:val="SpecialCharTok"/>
+        </w:rPr>
+        <w:t xml:space="preserve">|</w:t>
+      </w:r>
+      <w:r>
+        <w:rPr>
+          <w:rStyle w:val="NormalTok"/>
+        </w:rPr>
+        <w:t xml:space="preserve"> Subject),</w:t>
+      </w:r>
+      <w:r>
+        <w:br/>
+      </w:r>
+      <w:r>
+        <w:rPr>
+          <w:rStyle w:val="NormalTok"/>
+        </w:rPr>
+        <w:t xml:space="preserve">  </w:t>
+      </w:r>
+      <w:r>
+        <w:rPr>
+          <w:rStyle w:val="AttributeTok"/>
+        </w:rPr>
+        <w:t xml:space="preserve">data=</w:t>
+      </w:r>
+      <w:r>
+        <w:rPr>
+          <w:rStyle w:val="NormalTok"/>
+        </w:rPr>
+        <w:t xml:space="preserve">oa_2)</w:t>
+      </w:r>
+    </w:p>
+    <w:p>
+      <w:pPr>
+        <w:pStyle w:val="SourceCode"/>
+      </w:pPr>
+      <w:r>
+        <w:rPr>
+          <w:rStyle w:val="VerbatimChar"/>
+        </w:rPr>
+        <w:t xml:space="preserve">boundary (singular) fit: see help('isSingular')</w:t>
+      </w:r>
+    </w:p>
+    <w:p>
+      <w:pPr>
+        <w:pStyle w:val="SourceCode"/>
+      </w:pPr>
+      <w:r>
+        <w:rPr>
+          <w:rStyle w:val="FunctionTok"/>
+        </w:rPr>
+        <w:t xml:space="preserve">summary</w:t>
+      </w:r>
+      <w:r>
+        <w:rPr>
+          <w:rStyle w:val="NormalTok"/>
+        </w:rPr>
+        <w:t xml:space="preserve">(m1)</w:t>
+      </w:r>
+    </w:p>
+    <w:p>
+      <w:pPr>
+        <w:pStyle w:val="SourceCode"/>
+      </w:pPr>
+      <w:r>
+        <w:rPr>
+          <w:rStyle w:val="VerbatimChar"/>
+        </w:rPr>
+        <w:t xml:space="preserve">Linear mixed model fit by REML ['lmerMod']</w:t>
+      </w:r>
+      <w:r>
+        <w:br/>
+      </w:r>
+      <w:r>
+        <w:rPr>
+          <w:rStyle w:val="VerbatimChar"/>
+        </w:rPr>
+        <w:t xml:space="preserve">Formula: vas ~ treatment + (1 | Subject)</w:t>
+      </w:r>
+      <w:r>
+        <w:br/>
+      </w:r>
+      <w:r>
+        <w:rPr>
+          <w:rStyle w:val="VerbatimChar"/>
+        </w:rPr>
+        <w:t xml:space="preserve">   Data: oa_2</w:t>
+      </w:r>
+      <w:r>
+        <w:br/>
+      </w:r>
+      <w:r>
+        <w:br/>
+      </w:r>
+      <w:r>
+        <w:rPr>
+          <w:rStyle w:val="VerbatimChar"/>
+        </w:rPr>
+        <w:t xml:space="preserve">REML criterion at convergence: 125</w:t>
+      </w:r>
+      <w:r>
+        <w:br/>
+      </w:r>
+      <w:r>
+        <w:br/>
+      </w:r>
+      <w:r>
+        <w:rPr>
+          <w:rStyle w:val="VerbatimChar"/>
+        </w:rPr>
+        <w:t xml:space="preserve">Scaled residuals: </w:t>
+      </w:r>
+      <w:r>
+        <w:br/>
+      </w:r>
+      <w:r>
+        <w:rPr>
+          <w:rStyle w:val="VerbatimChar"/>
+        </w:rPr>
+        <w:t xml:space="preserve">    Min      1Q  Median      3Q     Max </w:t>
+      </w:r>
+      <w:r>
+        <w:br/>
+      </w:r>
+      <w:r>
+        <w:rPr>
+          <w:rStyle w:val="VerbatimChar"/>
+        </w:rPr>
+        <w:t xml:space="preserve">-1.4094 -0.6827 -0.4126  0.7800  2.1512 </w:t>
+      </w:r>
+      <w:r>
+        <w:br/>
+      </w:r>
+      <w:r>
+        <w:br/>
+      </w:r>
+      <w:r>
+        <w:rPr>
+          <w:rStyle w:val="VerbatimChar"/>
+        </w:rPr>
+        <w:t xml:space="preserve">Random effects:</w:t>
+      </w:r>
+      <w:r>
+        <w:br/>
+      </w:r>
+      <w:r>
+        <w:rPr>
+          <w:rStyle w:val="VerbatimChar"/>
+        </w:rPr>
+        <w:t xml:space="preserve"> Groups   Name        Variance  Std.Dev. </w:t>
+      </w:r>
+      <w:r>
+        <w:br/>
+      </w:r>
+      <w:r>
+        <w:rPr>
+          <w:rStyle w:val="VerbatimChar"/>
+        </w:rPr>
+        <w:t xml:space="preserve"> Subject  (Intercept) 4.133e-15 6.429e-08</w:t>
+      </w:r>
+      <w:r>
+        <w:br/>
+      </w:r>
+      <w:r>
+        <w:rPr>
+          <w:rStyle w:val="VerbatimChar"/>
+        </w:rPr>
+        <w:t xml:space="preserve"> Residual             4.652e+00 2.157e+00</w:t>
+      </w:r>
+      <w:r>
+        <w:br/>
+      </w:r>
+      <w:r>
+        <w:rPr>
+          <w:rStyle w:val="VerbatimChar"/>
+        </w:rPr>
+        <w:t xml:space="preserve">Number of obs: 30, groups:  Subject, 10</w:t>
+      </w:r>
+      <w:r>
+        <w:br/>
+      </w:r>
+      <w:r>
+        <w:br/>
+      </w:r>
+      <w:r>
+        <w:rPr>
+          <w:rStyle w:val="VerbatimChar"/>
+        </w:rPr>
+        <w:t xml:space="preserve">Fixed effects:</w:t>
+      </w:r>
+      <w:r>
+        <w:br/>
+      </w:r>
+      <w:r>
+        <w:rPr>
+          <w:rStyle w:val="VerbatimChar"/>
+        </w:rPr>
+        <w:t xml:space="preserve">              Estimate Std. Error t value</w:t>
+      </w:r>
+      <w:r>
+        <w:br/>
+      </w:r>
+      <w:r>
+        <w:rPr>
+          <w:rStyle w:val="VerbatimChar"/>
+        </w:rPr>
+        <w:t xml:space="preserve">(Intercept)     3.5100     0.6821   5.146</w:t>
+      </w:r>
+      <w:r>
+        <w:br/>
+      </w:r>
+      <w:r>
+        <w:rPr>
+          <w:rStyle w:val="VerbatimChar"/>
+        </w:rPr>
+        <w:t xml:space="preserve">treatmentswd   -0.1500     0.9646  -0.156</w:t>
+      </w:r>
+      <w:r>
+        <w:br/>
+      </w:r>
+      <w:r>
+        <w:rPr>
+          <w:rStyle w:val="VerbatimChar"/>
+        </w:rPr>
+        <w:t xml:space="preserve">treatmenttens   1.4300     0.9646   1.482</w:t>
+      </w:r>
+      <w:r>
+        <w:br/>
+      </w:r>
+      <w:r>
+        <w:br/>
+      </w:r>
+      <w:r>
+        <w:rPr>
+          <w:rStyle w:val="VerbatimChar"/>
+        </w:rPr>
+        <w:t xml:space="preserve">Correlation of Fixed Effects:</w:t>
+      </w:r>
+      <w:r>
+        <w:br/>
+      </w:r>
+      <w:r>
+        <w:rPr>
+          <w:rStyle w:val="VerbatimChar"/>
+        </w:rPr>
+        <w:t xml:space="preserve">            (Intr) trtmnts</w:t>
+      </w:r>
+      <w:r>
+        <w:br/>
+      </w:r>
+      <w:r>
+        <w:rPr>
+          <w:rStyle w:val="VerbatimChar"/>
+        </w:rPr>
+        <w:t xml:space="preserve">treatmntswd -0.707        </w:t>
+      </w:r>
+      <w:r>
+        <w:br/>
+      </w:r>
+      <w:r>
+        <w:rPr>
+          <w:rStyle w:val="VerbatimChar"/>
+        </w:rPr>
+        <w:t xml:space="preserve">treatmnttns -0.707  0.500 </w:t>
+      </w:r>
+      <w:r>
+        <w:br/>
+      </w:r>
+      <w:r>
+        <w:rPr>
+          <w:rStyle w:val="VerbatimChar"/>
+        </w:rPr>
+        <w:t xml:space="preserve">optimizer (nloptwrap) convergence code: 0 (OK)</w:t>
+      </w:r>
+      <w:r>
+        <w:br/>
+      </w:r>
+      <w:r>
+        <w:rPr>
+          <w:rStyle w:val="VerbatimChar"/>
+        </w:rPr>
+        <w:t xml:space="preserve">boundary (singular) fit: see help('isSingular')</w:t>
+      </w:r>
+    </w:p>
+    <w:bookmarkEnd w:id="30"/>
+    <w:bookmarkStart w:id="31" w:name="question-5"/>
     <w:p>
       <w:pPr>
         <w:pStyle w:val="Heading2"/>
       </w:pPr>
       <w:r>
-        <w:t xml:space="preserve">Mixed model for oa</w:t>
+        <w:t xml:space="preserve">Question 5</w:t>
+      </w:r>
+    </w:p>
+    <w:p>
+      <w:pPr>
+        <w:pStyle w:val="FirstParagraph"/>
+      </w:pPr>
+      <w:r>
+        <w:t xml:space="preserve">Calculate the intraclass correlation. It is very small. What does this tell you?</w:t>
       </w:r>
     </w:p>
     <w:p>
@@ -1571,7 +1894,7 @@
         <w:rPr>
           <w:rStyle w:val="NormalTok"/>
         </w:rPr>
-        <w:t xml:space="preserve">m1 </w:t>
+        <w:t xml:space="preserve">icc </w:t>
       </w:r>
       <w:r>
         <w:rPr>
@@ -1587,9 +1910,21 @@
       </w:r>
       <w:r>
         <w:rPr>
-          <w:rStyle w:val="FunctionTok"/>
-        </w:rPr>
-        <w:t xml:space="preserve">lmer</w:t>
+          <w:rStyle w:val="FloatTok"/>
+        </w:rPr>
+        <w:t xml:space="preserve">4.133e-15</w:t>
+      </w:r>
+      <w:r>
+        <w:rPr>
+          <w:rStyle w:val="NormalTok"/>
+        </w:rPr>
+        <w:t xml:space="preserve"> </w:t>
+      </w:r>
+      <w:r>
+        <w:rPr>
+          <w:rStyle w:val="SpecialCharTok"/>
+        </w:rPr>
+        <w:t xml:space="preserve">/</w:t>
       </w:r>
       <w:r>
         <w:rPr>
@@ -1598,82 +1933,52 @@
         <w:t xml:space="preserve">(</w:t>
       </w:r>
       <w:r>
-        <w:br/>
-      </w:r>
-      <w:r>
-        <w:rPr>
-          <w:rStyle w:val="NormalTok"/>
-        </w:rPr>
-        <w:t xml:space="preserve">  vas </w:t>
+        <w:rPr>
+          <w:rStyle w:val="FloatTok"/>
+        </w:rPr>
+        <w:t xml:space="preserve">4.133e-15</w:t>
+      </w:r>
+      <w:r>
+        <w:rPr>
+          <w:rStyle w:val="NormalTok"/>
+        </w:rPr>
+        <w:t xml:space="preserve"> </w:t>
       </w:r>
       <w:r>
         <w:rPr>
           <w:rStyle w:val="SpecialCharTok"/>
         </w:rPr>
-        <w:t xml:space="preserve">~</w:t>
-      </w:r>
-      <w:r>
-        <w:rPr>
-          <w:rStyle w:val="NormalTok"/>
-        </w:rPr>
-        <w:t xml:space="preserve"> treatment </w:t>
-      </w:r>
-      <w:r>
-        <w:rPr>
-          <w:rStyle w:val="SpecialCharTok"/>
-        </w:rPr>
         <w:t xml:space="preserve">+</w:t>
       </w:r>
       <w:r>
         <w:rPr>
           <w:rStyle w:val="NormalTok"/>
         </w:rPr>
-        <w:t xml:space="preserve"> (</w:t>
-      </w:r>
-      <w:r>
-        <w:rPr>
-          <w:rStyle w:val="DecValTok"/>
-        </w:rPr>
-        <w:t xml:space="preserve">1</w:t>
-      </w:r>
-      <w:r>
-        <w:rPr>
-          <w:rStyle w:val="NormalTok"/>
-        </w:rPr>
         <w:t xml:space="preserve"> </w:t>
       </w:r>
       <w:r>
         <w:rPr>
-          <w:rStyle w:val="SpecialCharTok"/>
-        </w:rPr>
-        <w:t xml:space="preserve">|</w:t>
-      </w:r>
-      <w:r>
-        <w:rPr>
-          <w:rStyle w:val="NormalTok"/>
-        </w:rPr>
-        <w:t xml:space="preserve"> Subject),</w:t>
-      </w:r>
-      <w:r>
-        <w:br/>
-      </w:r>
-      <w:r>
-        <w:rPr>
-          <w:rStyle w:val="NormalTok"/>
-        </w:rPr>
-        <w:t xml:space="preserve">  </w:t>
-      </w:r>
-      <w:r>
-        <w:rPr>
-          <w:rStyle w:val="AttributeTok"/>
-        </w:rPr>
-        <w:t xml:space="preserve">data=</w:t>
-      </w:r>
-      <w:r>
-        <w:rPr>
-          <w:rStyle w:val="NormalTok"/>
-        </w:rPr>
-        <w:t xml:space="preserve">oa_2)</w:t>
+          <w:rStyle w:val="FloatTok"/>
+        </w:rPr>
+        <w:t xml:space="preserve">4.652e+00</w:t>
+      </w:r>
+      <w:r>
+        <w:rPr>
+          <w:rStyle w:val="NormalTok"/>
+        </w:rPr>
+        <w:t xml:space="preserve">)</w:t>
+      </w:r>
+      <w:r>
+        <w:br/>
+      </w:r>
+      <w:r>
+        <w:br/>
+      </w:r>
+      <w:r>
+        <w:rPr>
+          <w:rStyle w:val="NormalTok"/>
+        </w:rPr>
+        <w:t xml:space="preserve">icc</w:t>
       </w:r>
     </w:p>
     <w:p>
@@ -1684,375 +1989,10 @@
         <w:rPr>
           <w:rStyle w:val="VerbatimChar"/>
         </w:rPr>
-        <w:t xml:space="preserve">boundary (singular) fit: see help('isSingular')</w:t>
-      </w:r>
-    </w:p>
-    <w:p>
-      <w:pPr>
-        <w:pStyle w:val="SourceCode"/>
-      </w:pPr>
-      <w:r>
-        <w:rPr>
-          <w:rStyle w:val="FunctionTok"/>
-        </w:rPr>
-        <w:t xml:space="preserve">summary</w:t>
-      </w:r>
-      <w:r>
-        <w:rPr>
-          <w:rStyle w:val="NormalTok"/>
-        </w:rPr>
-        <w:t xml:space="preserve">(m1)</w:t>
-      </w:r>
-    </w:p>
-    <w:p>
-      <w:pPr>
-        <w:pStyle w:val="SourceCode"/>
-      </w:pPr>
-      <w:r>
-        <w:rPr>
-          <w:rStyle w:val="VerbatimChar"/>
-        </w:rPr>
-        <w:t xml:space="preserve">Linear mixed model fit by REML ['lmerMod']</w:t>
-      </w:r>
-      <w:r>
-        <w:br/>
-      </w:r>
-      <w:r>
-        <w:rPr>
-          <w:rStyle w:val="VerbatimChar"/>
-        </w:rPr>
-        <w:t xml:space="preserve">Formula: vas ~ treatment + (1 | Subject)</w:t>
-      </w:r>
-      <w:r>
-        <w:br/>
-      </w:r>
-      <w:r>
-        <w:rPr>
-          <w:rStyle w:val="VerbatimChar"/>
-        </w:rPr>
-        <w:t xml:space="preserve">   Data: oa_2</w:t>
-      </w:r>
-      <w:r>
-        <w:br/>
-      </w:r>
-      <w:r>
-        <w:br/>
-      </w:r>
-      <w:r>
-        <w:rPr>
-          <w:rStyle w:val="VerbatimChar"/>
-        </w:rPr>
-        <w:t xml:space="preserve">REML criterion at convergence: 125</w:t>
-      </w:r>
-      <w:r>
-        <w:br/>
-      </w:r>
-      <w:r>
-        <w:br/>
-      </w:r>
-      <w:r>
-        <w:rPr>
-          <w:rStyle w:val="VerbatimChar"/>
-        </w:rPr>
-        <w:t xml:space="preserve">Scaled residuals: </w:t>
-      </w:r>
-      <w:r>
-        <w:br/>
-      </w:r>
-      <w:r>
-        <w:rPr>
-          <w:rStyle w:val="VerbatimChar"/>
-        </w:rPr>
-        <w:t xml:space="preserve">    Min      1Q  Median      3Q     Max </w:t>
-      </w:r>
-      <w:r>
-        <w:br/>
-      </w:r>
-      <w:r>
-        <w:rPr>
-          <w:rStyle w:val="VerbatimChar"/>
-        </w:rPr>
-        <w:t xml:space="preserve">-1.4094 -0.6827 -0.4126  0.7800  2.1512 </w:t>
-      </w:r>
-      <w:r>
-        <w:br/>
-      </w:r>
-      <w:r>
-        <w:br/>
-      </w:r>
-      <w:r>
-        <w:rPr>
-          <w:rStyle w:val="VerbatimChar"/>
-        </w:rPr>
-        <w:t xml:space="preserve">Random effects:</w:t>
-      </w:r>
-      <w:r>
-        <w:br/>
-      </w:r>
-      <w:r>
-        <w:rPr>
-          <w:rStyle w:val="VerbatimChar"/>
-        </w:rPr>
-        <w:t xml:space="preserve"> Groups   Name        Variance  Std.Dev. </w:t>
-      </w:r>
-      <w:r>
-        <w:br/>
-      </w:r>
-      <w:r>
-        <w:rPr>
-          <w:rStyle w:val="VerbatimChar"/>
-        </w:rPr>
-        <w:t xml:space="preserve"> Subject  (Intercept) 4.133e-15 6.429e-08</w:t>
-      </w:r>
-      <w:r>
-        <w:br/>
-      </w:r>
-      <w:r>
-        <w:rPr>
-          <w:rStyle w:val="VerbatimChar"/>
-        </w:rPr>
-        <w:t xml:space="preserve"> Residual             4.652e+00 2.157e+00</w:t>
-      </w:r>
-      <w:r>
-        <w:br/>
-      </w:r>
-      <w:r>
-        <w:rPr>
-          <w:rStyle w:val="VerbatimChar"/>
-        </w:rPr>
-        <w:t xml:space="preserve">Number of obs: 30, groups:  Subject, 10</w:t>
-      </w:r>
-      <w:r>
-        <w:br/>
-      </w:r>
-      <w:r>
-        <w:br/>
-      </w:r>
-      <w:r>
-        <w:rPr>
-          <w:rStyle w:val="VerbatimChar"/>
-        </w:rPr>
-        <w:t xml:space="preserve">Fixed effects:</w:t>
-      </w:r>
-      <w:r>
-        <w:br/>
-      </w:r>
-      <w:r>
-        <w:rPr>
-          <w:rStyle w:val="VerbatimChar"/>
-        </w:rPr>
-        <w:t xml:space="preserve">              Estimate Std. Error t value</w:t>
-      </w:r>
-      <w:r>
-        <w:br/>
-      </w:r>
-      <w:r>
-        <w:rPr>
-          <w:rStyle w:val="VerbatimChar"/>
-        </w:rPr>
-        <w:t xml:space="preserve">(Intercept)     3.5100     0.6821   5.146</w:t>
-      </w:r>
-      <w:r>
-        <w:br/>
-      </w:r>
-      <w:r>
-        <w:rPr>
-          <w:rStyle w:val="VerbatimChar"/>
-        </w:rPr>
-        <w:t xml:space="preserve">treatmentswd   -0.1500     0.9646  -0.156</w:t>
-      </w:r>
-      <w:r>
-        <w:br/>
-      </w:r>
-      <w:r>
-        <w:rPr>
-          <w:rStyle w:val="VerbatimChar"/>
-        </w:rPr>
-        <w:t xml:space="preserve">treatmenttens   1.4300     0.9646   1.482</w:t>
-      </w:r>
-      <w:r>
-        <w:br/>
-      </w:r>
-      <w:r>
-        <w:br/>
-      </w:r>
-      <w:r>
-        <w:rPr>
-          <w:rStyle w:val="VerbatimChar"/>
-        </w:rPr>
-        <w:t xml:space="preserve">Correlation of Fixed Effects:</w:t>
-      </w:r>
-      <w:r>
-        <w:br/>
-      </w:r>
-      <w:r>
-        <w:rPr>
-          <w:rStyle w:val="VerbatimChar"/>
-        </w:rPr>
-        <w:t xml:space="preserve">            (Intr) trtmnts</w:t>
-      </w:r>
-      <w:r>
-        <w:br/>
-      </w:r>
-      <w:r>
-        <w:rPr>
-          <w:rStyle w:val="VerbatimChar"/>
-        </w:rPr>
-        <w:t xml:space="preserve">treatmntswd -0.707        </w:t>
-      </w:r>
-      <w:r>
-        <w:br/>
-      </w:r>
-      <w:r>
-        <w:rPr>
-          <w:rStyle w:val="VerbatimChar"/>
-        </w:rPr>
-        <w:t xml:space="preserve">treatmnttns -0.707  0.500 </w:t>
-      </w:r>
-      <w:r>
-        <w:br/>
-      </w:r>
-      <w:r>
-        <w:rPr>
-          <w:rStyle w:val="VerbatimChar"/>
-        </w:rPr>
-        <w:t xml:space="preserve">optimizer (nloptwrap) convergence code: 0 (OK)</w:t>
-      </w:r>
-      <w:r>
-        <w:br/>
-      </w:r>
-      <w:r>
-        <w:rPr>
-          <w:rStyle w:val="VerbatimChar"/>
-        </w:rPr>
-        <w:t xml:space="preserve">boundary (singular) fit: see help('isSingular')</w:t>
-      </w:r>
-    </w:p>
-    <w:bookmarkEnd w:id="36"/>
-    <w:bookmarkStart w:id="37" w:name="question-5"/>
-    <w:p>
-      <w:pPr>
-        <w:pStyle w:val="Heading2"/>
-      </w:pPr>
-      <w:r>
-        <w:t xml:space="preserve">Question 5</w:t>
-      </w:r>
-    </w:p>
-    <w:p>
-      <w:pPr>
-        <w:pStyle w:val="FirstParagraph"/>
-      </w:pPr>
-      <w:r>
-        <w:t xml:space="preserve">Calculate the intraclass correlation. It is very small. What does this tell you?</w:t>
-      </w:r>
-    </w:p>
-    <w:p>
-      <w:pPr>
-        <w:pStyle w:val="SourceCode"/>
-      </w:pPr>
-      <w:r>
-        <w:rPr>
-          <w:rStyle w:val="NormalTok"/>
-        </w:rPr>
-        <w:t xml:space="preserve">icc </w:t>
-      </w:r>
-      <w:r>
-        <w:rPr>
-          <w:rStyle w:val="OtherTok"/>
-        </w:rPr>
-        <w:t xml:space="preserve">&lt;-</w:t>
-      </w:r>
-      <w:r>
-        <w:rPr>
-          <w:rStyle w:val="NormalTok"/>
-        </w:rPr>
-        <w:t xml:space="preserve"> </w:t>
-      </w:r>
-      <w:r>
-        <w:rPr>
-          <w:rStyle w:val="FloatTok"/>
-        </w:rPr>
-        <w:t xml:space="preserve">4.133e-15</w:t>
-      </w:r>
-      <w:r>
-        <w:rPr>
-          <w:rStyle w:val="NormalTok"/>
-        </w:rPr>
-        <w:t xml:space="preserve"> </w:t>
-      </w:r>
-      <w:r>
-        <w:rPr>
-          <w:rStyle w:val="SpecialCharTok"/>
-        </w:rPr>
-        <w:t xml:space="preserve">/</w:t>
-      </w:r>
-      <w:r>
-        <w:rPr>
-          <w:rStyle w:val="NormalTok"/>
-        </w:rPr>
-        <w:t xml:space="preserve">(</w:t>
-      </w:r>
-      <w:r>
-        <w:rPr>
-          <w:rStyle w:val="FloatTok"/>
-        </w:rPr>
-        <w:t xml:space="preserve">4.133e-15</w:t>
-      </w:r>
-      <w:r>
-        <w:rPr>
-          <w:rStyle w:val="NormalTok"/>
-        </w:rPr>
-        <w:t xml:space="preserve"> </w:t>
-      </w:r>
-      <w:r>
-        <w:rPr>
-          <w:rStyle w:val="SpecialCharTok"/>
-        </w:rPr>
-        <w:t xml:space="preserve">+</w:t>
-      </w:r>
-      <w:r>
-        <w:rPr>
-          <w:rStyle w:val="NormalTok"/>
-        </w:rPr>
-        <w:t xml:space="preserve"> </w:t>
-      </w:r>
-      <w:r>
-        <w:rPr>
-          <w:rStyle w:val="FloatTok"/>
-        </w:rPr>
-        <w:t xml:space="preserve">4.652e+00</w:t>
-      </w:r>
-      <w:r>
-        <w:rPr>
-          <w:rStyle w:val="NormalTok"/>
-        </w:rPr>
-        <w:t xml:space="preserve">)</w:t>
-      </w:r>
-      <w:r>
-        <w:br/>
-      </w:r>
-      <w:r>
-        <w:br/>
-      </w:r>
-      <w:r>
-        <w:rPr>
-          <w:rStyle w:val="NormalTok"/>
-        </w:rPr>
-        <w:t xml:space="preserve">icc</w:t>
-      </w:r>
-    </w:p>
-    <w:p>
-      <w:pPr>
-        <w:pStyle w:val="SourceCode"/>
-      </w:pPr>
-      <w:r>
-        <w:rPr>
-          <w:rStyle w:val="VerbatimChar"/>
-        </w:rPr>
         <w:t xml:space="preserve">[1] 8.884351e-16</w:t>
       </w:r>
     </w:p>
-    <w:bookmarkEnd w:id="37"/>
+    <w:bookmarkEnd w:id="31"/>
     <w:sectPr/>
   </w:body>
 </w:document>

</xml_diff>